<commit_message>
added some more things
</commit_message>
<xml_diff>
--- a/Документална част на проект по дисциплина.docx
+++ b/Документална част на проект по дисциплина.docx
@@ -1735,25 +1735,7 @@
         <w:rPr>
           <w:lang w:val="bg-BG"/>
         </w:rPr>
-        <w:t>Заявките, които правим към нашата логика са, за да вземем данните от метеорологичните сензори</w:t>
-      </w:r>
-      <w:r>
-        <w:rPr>
-          <w:lang w:val="bg-BG"/>
-        </w:rPr>
-        <w:t xml:space="preserve"> </w:t>
-      </w:r>
-      <w:r>
-        <w:rPr>
-          <w:lang w:val="bg-BG"/>
-        </w:rPr>
-        <w:t>(информация, която се съхранява в базата) а след това тази информация визуализираме в таблица.</w:t>
-      </w:r>
-      <w:r>
-        <w:rPr>
-          <w:lang w:val="bg-BG"/>
-        </w:rPr>
-        <w:t xml:space="preserve"> На изображение 5 може да се види как задаваме </w:t>
+        <w:t xml:space="preserve">Заявките, които правим към нашата логика са, за да вземем данните от метеорологичните сензори (информация, която се съхранява в базата) а след това тази информация визуализираме в таблица. На изображение 5 може да се види как задаваме </w:t>
       </w:r>
       <w:r>
         <w:rPr>
@@ -1970,6 +1952,223 @@
           <w:lang w:val="bg-BG"/>
         </w:rPr>
         <w:t>Изображение 6</w:t>
+      </w:r>
+    </w:p>
+    <w:p>
+      <w:pPr>
+        <w:pStyle w:val="ListParagraph"/>
+        <w:ind w:left="0" w:firstLine="720"/>
+        <w:jc w:val="center"/>
+        <w:rPr>
+          <w:i/>
+          <w:iCs/>
+          <w:lang w:val="bg-BG"/>
+        </w:rPr>
+      </w:pPr>
+    </w:p>
+    <w:p>
+      <w:pPr>
+        <w:pStyle w:val="ListParagraph"/>
+        <w:ind w:left="0" w:firstLine="720"/>
+        <w:jc w:val="center"/>
+        <w:rPr>
+          <w:i/>
+          <w:iCs/>
+          <w:lang w:val="bg-BG"/>
+        </w:rPr>
+      </w:pPr>
+    </w:p>
+    <w:p>
+      <w:pPr>
+        <w:pStyle w:val="ListParagraph"/>
+        <w:ind w:left="0" w:firstLine="720"/>
+        <w:jc w:val="center"/>
+        <w:rPr>
+          <w:i/>
+          <w:iCs/>
+          <w:lang w:val="bg-BG"/>
+        </w:rPr>
+      </w:pPr>
+      <w:r>
+        <w:rPr>
+          <w:rFonts w:ascii="Times New Roman" w:hAnsi="Times New Roman" w:cs="Times New Roman"/>
+          <w:noProof/>
+          <w:sz w:val="28"/>
+          <w:szCs w:val="28"/>
+          <w:lang w:val="bg-BG" w:eastAsia="bg-BG"/>
+        </w:rPr>
+        <w:drawing>
+          <wp:inline distT="0" distB="0" distL="0" distR="0" wp14:anchorId="5BB6E182" wp14:editId="11F611FE">
+            <wp:extent cx="4391025" cy="1343025"/>
+            <wp:effectExtent l="0" t="0" r="9525" b="9525"/>
+            <wp:docPr id="4" name="Picture 4"/>
+            <wp:cNvGraphicFramePr>
+              <a:graphicFrameLocks xmlns:a="http://schemas.openxmlformats.org/drawingml/2006/main" noChangeAspect="1"/>
+            </wp:cNvGraphicFramePr>
+            <a:graphic xmlns:a="http://schemas.openxmlformats.org/drawingml/2006/main">
+              <a:graphicData uri="http://schemas.openxmlformats.org/drawingml/2006/picture">
+                <pic:pic xmlns:pic="http://schemas.openxmlformats.org/drawingml/2006/picture">
+                  <pic:nvPicPr>
+                    <pic:cNvPr id="0" name="Picture 8"/>
+                    <pic:cNvPicPr>
+                      <a:picLocks noChangeAspect="1" noChangeArrowheads="1"/>
+                    </pic:cNvPicPr>
+                  </pic:nvPicPr>
+                  <pic:blipFill>
+                    <a:blip r:embed="rId11">
+                      <a:extLst>
+                        <a:ext uri="{28A0092B-C50C-407E-A947-70E740481C1C}">
+                          <a14:useLocalDpi xmlns:a14="http://schemas.microsoft.com/office/drawing/2010/main" val="0"/>
+                        </a:ext>
+                      </a:extLst>
+                    </a:blip>
+                    <a:srcRect/>
+                    <a:stretch>
+                      <a:fillRect/>
+                    </a:stretch>
+                  </pic:blipFill>
+                  <pic:spPr bwMode="auto">
+                    <a:xfrm>
+                      <a:off x="0" y="0"/>
+                      <a:ext cx="4391025" cy="1343025"/>
+                    </a:xfrm>
+                    <a:prstGeom prst="rect">
+                      <a:avLst/>
+                    </a:prstGeom>
+                    <a:noFill/>
+                    <a:ln>
+                      <a:noFill/>
+                    </a:ln>
+                  </pic:spPr>
+                </pic:pic>
+              </a:graphicData>
+            </a:graphic>
+          </wp:inline>
+        </w:drawing>
+      </w:r>
+    </w:p>
+    <w:p>
+      <w:pPr>
+        <w:pStyle w:val="ListParagraph"/>
+        <w:ind w:left="0" w:firstLine="720"/>
+        <w:jc w:val="center"/>
+        <w:rPr>
+          <w:i/>
+          <w:iCs/>
+          <w:lang w:val="bg-BG"/>
+        </w:rPr>
+      </w:pPr>
+      <w:r>
+        <w:rPr>
+          <w:i/>
+          <w:iCs/>
+          <w:lang w:val="bg-BG"/>
+        </w:rPr>
+        <w:t>Изображение 7</w:t>
+      </w:r>
+    </w:p>
+    <w:p>
+      <w:pPr>
+        <w:pStyle w:val="ListParagraph"/>
+        <w:ind w:left="0" w:firstLine="720"/>
+        <w:jc w:val="center"/>
+        <w:rPr>
+          <w:i/>
+          <w:iCs/>
+          <w:lang w:val="bg-BG"/>
+        </w:rPr>
+      </w:pPr>
+    </w:p>
+    <w:p>
+      <w:pPr>
+        <w:pStyle w:val="ListParagraph"/>
+        <w:ind w:left="0" w:firstLine="720"/>
+        <w:jc w:val="center"/>
+        <w:rPr>
+          <w:i/>
+          <w:iCs/>
+          <w:lang w:val="bg-BG"/>
+        </w:rPr>
+      </w:pPr>
+      <w:r>
+        <w:rPr>
+          <w:rFonts w:ascii="Times New Roman" w:hAnsi="Times New Roman" w:cs="Times New Roman"/>
+          <w:noProof/>
+          <w:sz w:val="28"/>
+          <w:szCs w:val="28"/>
+          <w:lang w:val="bg-BG" w:eastAsia="bg-BG"/>
+        </w:rPr>
+        <w:drawing>
+          <wp:inline distT="0" distB="0" distL="0" distR="0" wp14:anchorId="100E6B36" wp14:editId="1433ADEB">
+            <wp:extent cx="4200525" cy="1343025"/>
+            <wp:effectExtent l="0" t="0" r="9525" b="9525"/>
+            <wp:docPr id="23" name="Picture 23"/>
+            <wp:cNvGraphicFramePr>
+              <a:graphicFrameLocks xmlns:a="http://schemas.openxmlformats.org/drawingml/2006/main" noChangeAspect="1"/>
+            </wp:cNvGraphicFramePr>
+            <a:graphic xmlns:a="http://schemas.openxmlformats.org/drawingml/2006/main">
+              <a:graphicData uri="http://schemas.openxmlformats.org/drawingml/2006/picture">
+                <pic:pic xmlns:pic="http://schemas.openxmlformats.org/drawingml/2006/picture">
+                  <pic:nvPicPr>
+                    <pic:cNvPr id="23" name="Untitled Diagram.png"/>
+                    <pic:cNvPicPr/>
+                  </pic:nvPicPr>
+                  <pic:blipFill>
+                    <a:blip r:embed="rId12">
+                      <a:extLst>
+                        <a:ext uri="{28A0092B-C50C-407E-A947-70E740481C1C}">
+                          <a14:useLocalDpi xmlns:a14="http://schemas.microsoft.com/office/drawing/2010/main" val="0"/>
+                        </a:ext>
+                      </a:extLst>
+                    </a:blip>
+                    <a:stretch>
+                      <a:fillRect/>
+                    </a:stretch>
+                  </pic:blipFill>
+                  <pic:spPr>
+                    <a:xfrm>
+                      <a:off x="0" y="0"/>
+                      <a:ext cx="4200525" cy="1343025"/>
+                    </a:xfrm>
+                    <a:prstGeom prst="rect">
+                      <a:avLst/>
+                    </a:prstGeom>
+                  </pic:spPr>
+                </pic:pic>
+              </a:graphicData>
+            </a:graphic>
+          </wp:inline>
+        </w:drawing>
+      </w:r>
+    </w:p>
+    <w:p>
+      <w:pPr>
+        <w:pStyle w:val="ListParagraph"/>
+        <w:ind w:left="0" w:firstLine="720"/>
+        <w:jc w:val="center"/>
+        <w:rPr>
+          <w:i/>
+          <w:iCs/>
+          <w:lang w:val="bg-BG"/>
+        </w:rPr>
+      </w:pPr>
+    </w:p>
+    <w:p>
+      <w:pPr>
+        <w:pStyle w:val="ListParagraph"/>
+        <w:ind w:left="0" w:firstLine="720"/>
+        <w:jc w:val="center"/>
+        <w:rPr>
+          <w:i/>
+          <w:iCs/>
+        </w:rPr>
+      </w:pPr>
+      <w:r>
+        <w:rPr>
+          <w:i/>
+          <w:iCs/>
+        </w:rPr>
+        <w:t>Rest Endpoints</w:t>
       </w:r>
     </w:p>
     <w:sectPr>

</xml_diff>